<commit_message>
updated figures, methods, results
</commit_message>
<xml_diff>
--- a/docs/within season climate-density.docx
+++ b/docs/within season climate-density.docx
@@ -1073,54 +1073,222 @@
         <w:rPr>
           <w:noProof/>
         </w:rPr>
-        <w:t>(</w:t>
+        <w:t>(Gasparrini et al., 2017)</w:t>
+      </w:r>
+      <w:r>
+        <w:fldChar w:fldCharType="end"/>
+      </w:r>
+      <w:r>
+        <w:t>. Because weather is likely to be autocorrelated through time, using lagged weather</w:t>
+      </w:r>
+      <w:r>
+        <w:t xml:space="preserve"> (e.g. temperature one day ago, two days ago, etc.)</w:t>
+      </w:r>
+      <w:r>
+        <w:t xml:space="preserve"> as independent </w:t>
+      </w:r>
+      <w:r>
+        <w:t xml:space="preserve">predictor </w:t>
+      </w:r>
+      <w:r>
+        <w:t>variables</w:t>
+      </w:r>
+      <w:r>
+        <w:t xml:space="preserve"> </w:t>
+      </w:r>
+      <w:r>
+        <w:t>would result in overfitting</w:t>
+      </w:r>
+      <w:r>
+        <w:t xml:space="preserve"> </w:t>
+      </w:r>
+      <w:r>
+        <w:fldChar w:fldCharType="begin" w:fldLock="1"/>
+      </w:r>
+      <w:r>
+        <w:instrText>ADDIN CSL_CITATION {"citationItems":[{"id":"ITEM-1","itemData":{"DOI":"10.1111/2041-210X.12486","ISSN":"2041210X","abstract":"In observational demographic data, the number of measured factors that could potentially drive demography (such as daily weather records between two censuses) can easily exceed the number of independent observations. Thus, identifying the important drivers requires alternatives to standard model selection and variable selection methods. Spline methods that estimate smooth functions over continuous domains (such as space or time) have the potential to resolve high-dimensional problems in ecological systems. We consider two examples that are important for many plant populations: competition with neighbours that vary in size and distance from the focal individual and climate variables during a window of time before a response (growth, survival, etc.) is measured. For competition covariates, we use a simulation study based on empirical data to show that a monotone spline estimate of competition kernels via approximate AIC returns very accurate estimates. We then apply the method to long-term, mapped quadrat data on the four dominant species in an Idaho (US) sagebrush steppe community. For climate predictors and their temporal lags, we use simulated data sets to compare functional smoothing methods with competing linear (LASSO) or machine learning (random forests) methods. Given sufficient data, functional smoothing methods outperformed the other two methods. Functional smoothing methods can advance data-driven population modelling by providing alternatives to specifying competition kernels a priori and to arbitrarily aggregating continuous environmental covariates. However, there are important open questions related to modelling of nonlinear climate responses and size × climate interactions.","author":[{"dropping-particle":"","family":"Teller","given":"Brittany J.","non-dropping-particle":"","parse-names":false,"suffix":""},{"dropping-particle":"","family":"Adler","given":"Peter B.","non-dropping-particle":"","parse-names":false,"suffix":""},{"dropping-particle":"","family":"Edwards","given":"Collin B.","non-dropping-particle":"","parse-names":false,"suffix":""},{"dropping-particle":"","family":"Hooker","given":"Giles","non-dropping-particle":"","parse-names":false,"suffix":""},{"dropping-particle":"","family":"Ellner","given":"Stephen P.","non-dropping-particle":"","parse-names":false,"suffix":""}],"container-title":"Methods in Ecology and Evolution","editor":[{"dropping-particle":"","family":"Metcalf","given":"Jessica","non-dropping-particle":"","parse-names":false,"suffix":""}],"id":"ITEM-1","issue":"2","issued":{"date-parts":[["2016","2"]]},"page":"171-183","title":"Linking demography with drivers: Climate and competition","type":"article-journal","volume":"7"},"uris":["http://www.mendeley.com/documents/?uuid=ca9d5325-4988-342c-b3c8-186b720d4a16"]}],"mendeley":{"formattedCitation":"(Teller et al., 2016)","plainTextFormattedCitation":"(Teller et al., 2016)","previouslyFormattedCitation":"(Teller et al., 2016)"},"properties":{"noteIndex":0},"schema":"https://github.com/citation-style-language/schema/raw/master/csl-citation.json"}</w:instrText>
+      </w:r>
+      <w:r>
+        <w:fldChar w:fldCharType="separate"/>
+      </w:r>
+      <w:r>
+        <w:rPr>
+          <w:noProof/>
+        </w:rPr>
+        <w:t>(Teller et al., 2016)</w:t>
+      </w:r>
+      <w:r>
+        <w:fldChar w:fldCharType="end"/>
+      </w:r>
+      <w:r>
+        <w:t xml:space="preserve">. </w:t>
+      </w:r>
+      <w:r>
+        <w:t xml:space="preserve">DLNMs model </w:t>
+      </w:r>
+      <w:r>
+        <w:t xml:space="preserve">potentially delayed effects </w:t>
+      </w:r>
+      <w:r>
+        <w:t>of predictor variables</w:t>
+      </w:r>
+      <w:r>
+        <w:t xml:space="preserve"> by fitting </w:t>
+      </w:r>
+      <w:r>
+        <w:t>a bi-dimensional dose-lag-response association</w:t>
+      </w:r>
+      <w:r>
+        <w:t xml:space="preserve"> kernel</w:t>
+      </w:r>
+      <w:r>
+        <w:t xml:space="preserve"> where the effect of a predictor can vary non-linearly through lag time and across predictor intensity</w:t>
+      </w:r>
+      <w:r>
+        <w:t xml:space="preserve"> </w:t>
+      </w:r>
+      <w:r>
+        <w:fldChar w:fldCharType="begin" w:fldLock="1"/>
+      </w:r>
+      <w:r>
+        <w:instrText>ADDIN CSL_CITATION {"citationItems":[{"id":"ITEM-1","itemData":{"DOI":"10.1111/biom.12645","ISSN":"0006341X","abstract":"Distributed lag non-linear models (DLNMs) are a modelling tool for describing potentially non-linear and delayed dependencies. Here, we illustrate an extension of the DLNM framework through the use of penalized splines within generalized additive models (GAM). This extension offers built-in model selection procedures and the possibility of accommodating assumptions on the shape of the lag structure through specific penalties. In addition, this framework includes, as special cases, simpler models previously proposed for linear relationships (DLMs). Alternative versions of penalized DLNMs are compared with each other and with the standard unpenalized version in a simulation study. Results show that this penalized extension to the DLNM class provides greater flexibility and improved inferential properties. The framework exploits recent theoretical developments of GAMs and is implemented using efficient routines within freely available software. Real-data applications are illustrated through two reproducible examples in time series and survival analysis.","author":[{"dropping-particle":"","family":"Gasparrini","given":"Antonio","non-dropping-particle":"","parse-names":false,"suffix":""},{"dropping-particle":"","family":"Scheipl","given":"Fabian","non-dropping-particle":"","parse-names":false,"suffix":""},{"dropping-particle":"","family":"Armstrong","given":"Ben","non-dropping-particle":"","parse-names":false,"suffix":""},{"dropping-particle":"","family":"Kenward","given":"Michael G.","non-dropping-particle":"","parse-names":false,"suffix":""}],"container-title":"Biometrics","id":"ITEM-1","issue":"3","issued":{"date-parts":[["2017","9"]]},"note":"words I don't know:\n&amp;quot;Identifiability&amp;quot;\n&amp;quot;full rank&amp;quot;\n&amp;quot;tensor&amp;quot;\n&amp;quot;ridge penalties&amp;quot;","page":"938-948","title":"A penalized framework for distributed lag non-linear models","type":"article-journal","volume":"73"},"uris":["http://www.mendeley.com/documents/?uuid=c8e335f3-5dfa-4f55-af2b-feee420862f4"]}],"mendeley":{"formattedCitation":"(Gasparrini et al., 2017)","plainTextFormattedCitation":"(Gasparrini et al., 2017)","previouslyFormattedCitation":"(Gasparrini et al., 2017)"},"properties":{"noteIndex":0},"schema":"https://github.com/citation-style-language/schema/raw/master/csl-citation.json"}</w:instrText>
+      </w:r>
+      <w:r>
+        <w:fldChar w:fldCharType="separate"/>
+      </w:r>
+      <w:r>
+        <w:rPr>
+          <w:noProof/>
+        </w:rPr>
+        <w:t>(Gasparrini et al., 2017)</w:t>
+      </w:r>
+      <w:r>
+        <w:fldChar w:fldCharType="end"/>
+      </w:r>
+      <w:r>
+        <w:t xml:space="preserve">. These bi-dimensional </w:t>
+      </w:r>
+      <w:r>
+        <w:t>kernels</w:t>
+      </w:r>
+      <w:r>
+        <w:t xml:space="preserve"> </w:t>
+      </w:r>
+      <w:r>
+        <w:t>were</w:t>
+      </w:r>
+      <w:r>
+        <w:t xml:space="preserve"> </w:t>
+      </w:r>
+      <w:r>
+        <w:t xml:space="preserve">constructed using a cross-basis function provided by the </w:t>
       </w:r>
       <w:proofErr w:type="spellStart"/>
       <w:r>
-        <w:rPr>
-          <w:noProof/>
-        </w:rPr>
-        <w:t>Gasparrini</w:t>
+        <w:t>dlnm</w:t>
       </w:r>
       <w:proofErr w:type="spellEnd"/>
       <w:r>
-        <w:rPr>
-          <w:noProof/>
-        </w:rPr>
-        <w:t xml:space="preserve"> et al., 2017)</w:t>
+        <w:t xml:space="preserve"> package in R </w:t>
+      </w:r>
+      <w:r>
+        <w:fldChar w:fldCharType="begin" w:fldLock="1"/>
+      </w:r>
+      <w:r>
+        <w:instrText>ADDIN CSL_CITATION {"citationItems":[{"id":"ITEM-1","itemData":{"DOI":"10.18637/jss.v043.i08","ISSN":"1548-7660","abstract":"Distributed lag non-linear models (DLNMs) represent a modeling framework to flexibly describe associations showing potentially non-linear and delayed effects in time series data. This methodology rests on the definition of a crossbasis, a bi-dimensional functional space expressed by the combination of two sets of basis functions, which specify the relationships in the dimensions of predictor and lags, respectively. This framework is implemented in the R package dlnm, which provides functions to perform the broad range of models within the DLNM family and then to help interpret the results, with an emphasis on graphical representation. This paper offers an overview of the capabilities of the package, describing the conceptual and practical steps to specify and interpret DLNMs with an example of application to real data.","author":[{"dropping-particle":"","family":"Gasparrini","given":"Antonio","non-dropping-particle":"","parse-names":false,"suffix":""}],"container-title":"Journal of Statistical Software","id":"ITEM-1","issue":"8","issued":{"date-parts":[["2011"]]},"page":"2-20","title":"Distributed Lag Linear and Non-Linear Models in R : The Package dlnm","type":"article-journal","volume":"43"},"uris":["http://www.mendeley.com/documents/?uuid=dc9fa964-bd7c-4f2f-82d0-09086a63ac0d"]}],"mendeley":{"formattedCitation":"(Gasparrini, 2011)","plainTextFormattedCitation":"(Gasparrini, 2011)","previouslyFormattedCitation":"(Gasparrini, 2011)"},"properties":{"noteIndex":0},"schema":"https://github.com/citation-style-language/schema/raw/master/csl-citation.json"}</w:instrText>
+      </w:r>
+      <w:r>
+        <w:fldChar w:fldCharType="separate"/>
+      </w:r>
+      <w:r>
+        <w:rPr>
+          <w:noProof/>
+        </w:rPr>
+        <w:t>(Gasparrini, 2011)</w:t>
       </w:r>
       <w:r>
         <w:fldChar w:fldCharType="end"/>
       </w:r>
       <w:r>
-        <w:t>. Because weather is likely to be autocorrelated through time, using lagged weather</w:t>
-      </w:r>
-      <w:r>
-        <w:t xml:space="preserve"> (e.g. temperature one day ago, two days ago, etc.)</w:t>
-      </w:r>
-      <w:r>
-        <w:t xml:space="preserve"> as independent </w:t>
-      </w:r>
-      <w:r>
-        <w:t xml:space="preserve">predictor </w:t>
-      </w:r>
-      <w:r>
-        <w:t>variables</w:t>
+        <w:t xml:space="preserve"> with a maximum lag effect of 1</w:t>
+      </w:r>
+      <w:r>
+        <w:t>5</w:t>
+      </w:r>
+      <w:r>
+        <w:t xml:space="preserve"> days</w:t>
+      </w:r>
+      <w:r>
+        <w:t xml:space="preserve">, the mean survival time for female </w:t>
+      </w:r>
+      <w:r>
+        <w:rPr>
+          <w:i/>
+          <w:iCs/>
+        </w:rPr>
+        <w:t>E. onukii</w:t>
+      </w:r>
+      <w:r>
+        <w:t xml:space="preserve"> individuals in the field reported by Shi et al. </w:t>
+      </w:r>
+      <w:r>
+        <w:fldChar w:fldCharType="begin" w:fldLock="1"/>
+      </w:r>
+      <w:r>
+        <w:instrText>ADDIN CSL_CITATION {"citationItems":[{"id":"ITEM-1","itemData":{"DOI":"10.1093/jee/tov054","ISSN":"0022-0493","author":[{"dropping-particle":"","family":"Shi","given":"L.-Q.","non-dropping-particle":"","parse-names":false,"suffix":""},{"dropping-particle":"","family":"Zeng","given":"Z.-H.","non-dropping-particle":"","parse-names":false,"suffix":""},{"dropping-particle":"","family":"Huang","given":"H.-S.","non-dropping-particle":"","parse-names":false,"suffix":""},{"dropping-particle":"","family":"Zhou","given":"Y.-M.","non-dropping-particle":"","parse-names":false,"suffix":""},{"dropping-particle":"","family":"Vasseur","given":"L","non-dropping-particle":"","parse-names":false,"suffix":""},{"dropping-particle":"","family":"You","given":"M.-S.","non-dropping-particle":"","parse-names":false,"suffix":""}],"container-title":"Journal of Economic Entomology","id":"ITEM-1","issue":"3","issued":{"date-parts":[["2015","6","1"]]},"page":"1025-1033","title":"Identification of Empoasca onukii (Hemiptera: Cicadellidae) and Monitoring of its Populations in the Tea Plantations of South China","type":"article-journal","volume":"108"},"suppress-author":1,"uris":["http://www.mendeley.com/documents/?uuid=6e7cef55-dd34-4877-b24f-adbe52b372d1"]}],"mendeley":{"formattedCitation":"(2015)","plainTextFormattedCitation":"(2015)","previouslyFormattedCitation":"(2015)"},"properties":{"noteIndex":0},"schema":"https://github.com/citation-style-language/schema/raw/master/csl-citation.json"}</w:instrText>
+      </w:r>
+      <w:r>
+        <w:fldChar w:fldCharType="separate"/>
+      </w:r>
+      <w:r>
+        <w:rPr>
+          <w:noProof/>
+        </w:rPr>
+        <w:t>(2015)</w:t>
+      </w:r>
+      <w:r>
+        <w:fldChar w:fldCharType="end"/>
+      </w:r>
+      <w:r>
+        <w:t>.</w:t>
+      </w:r>
+      <w:r>
+        <w:t xml:space="preserve"> Only data points with at least 15 days of weather history were retained (June 16 and onward). </w:t>
       </w:r>
       <w:r>
         <w:t xml:space="preserve"> </w:t>
       </w:r>
       <w:r>
-        <w:t>would result in overfitting</w:t>
-      </w:r>
-      <w:r>
-        <w:t xml:space="preserve"> </w:t>
+        <w:t xml:space="preserve">Penalized cubic regression splines were used for both dimensions with </w:t>
+      </w:r>
+      <w:r>
+        <w:t>5</w:t>
+      </w:r>
+      <w:r>
+        <w:t xml:space="preserve"> knots</w:t>
+      </w:r>
+      <w:r>
+        <w:t xml:space="preserve"> for the response dimension and 7 knots for the lag dimension</w:t>
+      </w:r>
+      <w:r>
+        <w:t xml:space="preserve">. </w:t>
+      </w:r>
+      <w:r>
+        <w:t xml:space="preserve">These two-dimensional splines were then included as predictor variables in generalized additive models (GAMs) using the </w:t>
+      </w:r>
+      <w:proofErr w:type="spellStart"/>
+      <w:r>
+        <w:t>mgcv</w:t>
+      </w:r>
+      <w:proofErr w:type="spellEnd"/>
+      <w:r>
+        <w:t xml:space="preserve"> package in R </w:t>
       </w:r>
       <w:r>
         <w:fldChar w:fldCharType="begin" w:fldLock="1"/>
       </w:r>
       <w:r>
-        <w:instrText>ADDIN CSL_CITATION {"citationItems":[{"id":"ITEM-1","itemData":{"DOI":"10.1111/2041-210X.12486","ISSN":"2041210X","abstract":"In observational demographic data, the number of measured factors that could potentially drive demography (such as daily weather records between two censuses) can easily exceed the number of independent observations. Thus, identifying the important drivers requires alternatives to standard model selection and variable selection methods. Spline methods that estimate smooth functions over continuous domains (such as space or time) have the potential to resolve high-dimensional problems in ecological systems. We consider two examples that are important for many plant populations: competition with neighbours that vary in size and distance from the focal individual and climate variables during a window of time before a response (growth, survival, etc.) is measured. For competition covariates, we use a simulation study based on empirical data to show that a monotone spline estimate of competition kernels via approximate AIC returns very accurate estimates. We then apply the method to long-term, mapped quadrat data on the four dominant species in an Idaho (US) sagebrush steppe community. For climate predictors and their temporal lags, we use simulated data sets to compare functional smoothing methods with competing linear (LASSO) or machine learning (random forests) methods. Given sufficient data, functional smoothing methods outperformed the other two methods. Functional smoothing methods can advance data-driven population modelling by providing alternatives to specifying competition kernels a priori and to arbitrarily aggregating continuous environmental covariates. However, there are important open questions related to modelling of nonlinear climate responses and size × climate interactions.","author":[{"dropping-particle":"","family":"Teller","given":"Brittany J.","non-dropping-particle":"","parse-names":false,"suffix":""},{"dropping-particle":"","family":"Adler","given":"Peter B.","non-dropping-particle":"","parse-names":false,"suffix":""},{"dropping-particle":"","family":"Edwards","given":"Collin B.","non-dropping-particle":"","parse-names":false,"suffix":""},{"dropping-particle":"","family":"Hooker","given":"Giles","non-dropping-particle":"","parse-names":false,"suffix":""},{"dropping-particle":"","family":"Ellner","given":"Stephen P.","non-dropping-particle":"","parse-names":false,"suffix":""}],"container-title":"Methods in Ecology and Evolution","editor":[{"dropping-particle":"","family":"Metcalf","given":"Jessica","non-dropping-particle":"","parse-names":false,"suffix":""}],"id":"ITEM-1","issue":"2","issued":{"date-parts":[["2016","2"]]},"page":"171-183","title":"Linking demography with drivers: Climate and competition","type":"article-journal","volume":"7"},"uris":["http://www.mendeley.com/documents/?uuid=ca9d5325-4988-342c-b3c8-186b720d4a16"]}],"mendeley":{"formattedCitation":"(Teller et al., 2016)","plainTextFormattedCitation":"(Teller et al., 2016)","previouslyFormattedCitation":"(Teller et al., 2016)"},"properties":{"noteIndex":0},"schema":"https://github.com/citation-style-language/schema/raw/master/csl-citation.json"}</w:instrText>
+        <w:instrText>ADDIN CSL_CITATION {"citationItems":[{"id":"ITEM-1","itemData":{"ISBN":"978-1-4987-2833-1","author":[{"dropping-particle":"","family":"Wood","given":"Simon N.","non-dropping-particle":"","parse-names":false,"suffix":""}],"id":"ITEM-1","issued":{"date-parts":[["2017"]]},"publisher":"Chapman and Hall/CRC","title":"Generalized Additive Models: An Introduction with R","type":"book"},"uris":["http://www.mendeley.com/documents/?uuid=f52428ca-09a5-41f2-bdd0-c163ec4f8a55"]}],"mendeley":{"formattedCitation":"(Wood, 2017)","plainTextFormattedCitation":"(Wood, 2017)"},"properties":{"noteIndex":0},"schema":"https://github.com/citation-style-language/schema/raw/master/csl-citation.json"}</w:instrText>
       </w:r>
       <w:r>
         <w:fldChar w:fldCharType="separate"/>
@@ -1129,7 +1297,7 @@
         <w:rPr>
           <w:noProof/>
         </w:rPr>
-        <w:t>(Teller et al., 2016)</w:t>
+        <w:t>(Wood, 2017)</w:t>
       </w:r>
       <w:r>
         <w:fldChar w:fldCharType="end"/>
@@ -1138,203 +1306,37 @@
         <w:t xml:space="preserve">. </w:t>
       </w:r>
       <w:r>
-        <w:t xml:space="preserve">DLNMs model </w:t>
-      </w:r>
-      <w:r>
-        <w:t xml:space="preserve">potentially delayed effects </w:t>
-      </w:r>
-      <w:r>
-        <w:t>of predictor variables</w:t>
-      </w:r>
-      <w:r>
-        <w:t xml:space="preserve"> by fitting </w:t>
-      </w:r>
-      <w:r>
-        <w:t>a bi-dimensional dose-lag-response association</w:t>
-      </w:r>
-      <w:r>
-        <w:t xml:space="preserve"> kernel</w:t>
-      </w:r>
-      <w:r>
-        <w:t xml:space="preserve"> where the effect of a predictor can vary non-linearly through lag time and across predictor intensity</w:t>
-      </w:r>
-      <w:r>
-        <w:t xml:space="preserve"> </w:t>
-      </w:r>
-      <w:r>
-        <w:fldChar w:fldCharType="begin" w:fldLock="1"/>
-      </w:r>
-      <w:r>
-        <w:instrText>ADDIN CSL_CITATION {"citationItems":[{"id":"ITEM-1","itemData":{"DOI":"10.1111/biom.12645","ISSN":"0006341X","abstract":"Distributed lag non-linear models (DLNMs) are a modelling tool for describing potentially non-linear and delayed dependencies. Here, we illustrate an extension of the DLNM framework through the use of penalized splines within generalized additive models (GAM). This extension offers built-in model selection procedures and the possibility of accommodating assumptions on the shape of the lag structure through specific penalties. In addition, this framework includes, as special cases, simpler models previously proposed for linear relationships (DLMs). Alternative versions of penalized DLNMs are compared with each other and with the standard unpenalized version in a simulation study. Results show that this penalized extension to the DLNM class provides greater flexibility and improved inferential properties. The framework exploits recent theoretical developments of GAMs and is implemented using efficient routines within freely available software. Real-data applications are illustrated through two reproducible examples in time series and survival analysis.","author":[{"dropping-particle":"","family":"Gasparrini","given":"Antonio","non-dropping-particle":"","parse-names":false,"suffix":""},{"dropping-particle":"","family":"Scheipl","given":"Fabian","non-dropping-particle":"","parse-names":false,"suffix":""},{"dropping-particle":"","family":"Armstrong","given":"Ben","non-dropping-particle":"","parse-names":false,"suffix":""},{"dropping-particle":"","family":"Kenward","given":"Michael G.","non-dropping-particle":"","parse-names":false,"suffix":""}],"container-title":"Biometrics","id":"ITEM-1","issue":"3","issued":{"date-parts":[["2017","9"]]},"note":"words I don't know:\n&amp;quot;Identifiability&amp;quot;\n&amp;quot;full rank&amp;quot;\n&amp;quot;tensor&amp;quot;\n&amp;quot;ridge penalties&amp;quot;","page":"938-948","title":"A penalized framework for distributed lag non-linear models","type":"article-journal","volume":"73"},"uris":["http://www.mendeley.com/documents/?uuid=c8e335f3-5dfa-4f55-af2b-feee420862f4"]}],"mendeley":{"formattedCitation":"(Gasparrini et al., 2017)","plainTextFormattedCitation":"(Gasparrini et al., 2017)","previouslyFormattedCitation":"(Gasparrini et al., 2017)"},"properties":{"noteIndex":0},"schema":"https://github.com/citation-style-language/schema/raw/master/csl-citation.json"}</w:instrText>
-      </w:r>
-      <w:r>
-        <w:fldChar w:fldCharType="separate"/>
-      </w:r>
-      <w:r>
-        <w:rPr>
-          <w:noProof/>
-        </w:rPr>
-        <w:t>(Gasparrini et al., 2017)</w:t>
-      </w:r>
-      <w:r>
-        <w:fldChar w:fldCharType="end"/>
-      </w:r>
-      <w:r>
-        <w:t xml:space="preserve">. These bi-dimensional </w:t>
-      </w:r>
-      <w:r>
-        <w:t>kernels</w:t>
-      </w:r>
-      <w:r>
-        <w:t xml:space="preserve"> </w:t>
-      </w:r>
-      <w:r>
-        <w:t>were</w:t>
-      </w:r>
-      <w:r>
-        <w:t xml:space="preserve"> </w:t>
-      </w:r>
-      <w:r>
-        <w:t xml:space="preserve">constructed using a cross-basis function provided by the </w:t>
+        <w:t xml:space="preserve">Preliminary analyses revealed high </w:t>
       </w:r>
       <w:proofErr w:type="spellStart"/>
       <w:r>
-        <w:t>dlnm</w:t>
+        <w:t>concurvity</w:t>
       </w:r>
       <w:proofErr w:type="spellEnd"/>
       <w:r>
-        <w:t xml:space="preserve"> package in R </w:t>
-      </w:r>
-      <w:r>
-        <w:fldChar w:fldCharType="begin" w:fldLock="1"/>
-      </w:r>
-      <w:r>
-        <w:instrText>ADDIN CSL_CITATION {"citationItems":[{"id":"ITEM-1","itemData":{"DOI":"10.18637/jss.v043.i08","ISSN":"1548-7660","abstract":"Distributed lag non-linear models (DLNMs) represent a modeling framework to flexibly describe associations showing potentially non-linear and delayed effects in time series data. This methodology rests on the definition of a crossbasis, a bi-dimensional functional space expressed by the combination of two sets of basis functions, which specify the relationships in the dimensions of predictor and lags, respectively. This framework is implemented in the R package dlnm, which provides functions to perform the broad range of models within the DLNM family and then to help interpret the results, with an emphasis on graphical representation. This paper offers an overview of the capabilities of the package, describing the conceptual and practical steps to specify and interpret DLNMs with an example of application to real data.","author":[{"dropping-particle":"","family":"Gasparrini","given":"Antonio","non-dropping-particle":"","parse-names":false,"suffix":""}],"container-title":"Journal of Statistical Software","id":"ITEM-1","issue":"8","issued":{"date-parts":[["2011"]]},"page":"2-20","title":"Distributed Lag Linear and Non-Linear Models in R : The Package dlnm","type":"article-journal","volume":"43"},"uris":["http://www.mendeley.com/documents/?uuid=dc9fa964-bd7c-4f2f-82d0-09086a63ac0d"]}],"mendeley":{"formattedCitation":"(Gasparrini, 2011)","plainTextFormattedCitation":"(Gasparrini, 2011)","previouslyFormattedCitation":"(Gasparrini, 2011)"},"properties":{"noteIndex":0},"schema":"https://github.com/citation-style-language/schema/raw/master/csl-citation.json"}</w:instrText>
-      </w:r>
-      <w:r>
-        <w:fldChar w:fldCharType="separate"/>
-      </w:r>
-      <w:r>
-        <w:rPr>
-          <w:noProof/>
-        </w:rPr>
-        <w:t>(Gasparrini, 2011)</w:t>
-      </w:r>
-      <w:r>
-        <w:fldChar w:fldCharType="end"/>
-      </w:r>
-      <w:r>
-        <w:t xml:space="preserve"> with a maximum lag effect of 1</w:t>
-      </w:r>
-      <w:r>
-        <w:t>5</w:t>
-      </w:r>
-      <w:r>
-        <w:t xml:space="preserve"> days</w:t>
-      </w:r>
-      <w:r>
-        <w:t xml:space="preserve">, the mean survival time for female </w:t>
-      </w:r>
-      <w:r>
-        <w:rPr>
-          <w:i/>
-          <w:iCs/>
-        </w:rPr>
-        <w:t>E. onukii</w:t>
-      </w:r>
-      <w:r>
-        <w:t xml:space="preserve"> individuals in the field reported by Shi et al. </w:t>
-      </w:r>
-      <w:r>
-        <w:fldChar w:fldCharType="begin" w:fldLock="1"/>
-      </w:r>
-      <w:r>
-        <w:instrText>ADDIN CSL_CITATION {"citationItems":[{"id":"ITEM-1","itemData":{"DOI":"10.1093/jee/tov054","ISSN":"0022-0493","author":[{"dropping-particle":"","family":"Shi","given":"L.-Q.","non-dropping-particle":"","parse-names":false,"suffix":""},{"dropping-particle":"","family":"Zeng","given":"Z.-H.","non-dropping-particle":"","parse-names":false,"suffix":""},{"dropping-particle":"","family":"Huang","given":"H.-S.","non-dropping-particle":"","parse-names":false,"suffix":""},{"dropping-particle":"","family":"Zhou","given":"Y.-M.","non-dropping-particle":"","parse-names":false,"suffix":""},{"dropping-particle":"","family":"Vasseur","given":"L","non-dropping-particle":"","parse-names":false,"suffix":""},{"dropping-particle":"","family":"You","given":"M.-S.","non-dropping-particle":"","parse-names":false,"suffix":""}],"container-title":"Journal of Economic Entomology","id":"ITEM-1","issue":"3","issued":{"date-parts":[["2015","6","1"]]},"page":"1025-1033","title":"Identification of Empoasca onukii (Hemiptera: Cicadellidae) and Monitoring of its Populations in the Tea Plantations of South China","type":"article-journal","volume":"108"},"suppress-author":1,"uris":["http://www.mendeley.com/documents/?uuid=6e7cef55-dd34-4877-b24f-adbe52b372d1"]}],"mendeley":{"formattedCitation":"(2015)","plainTextFormattedCitation":"(2015)","previouslyFormattedCitation":"(2015)"},"properties":{"noteIndex":0},"schema":"https://github.com/citation-style-language/schema/raw/master/csl-citation.json"}</w:instrText>
-      </w:r>
-      <w:r>
-        <w:fldChar w:fldCharType="separate"/>
-      </w:r>
-      <w:r>
-        <w:rPr>
-          <w:noProof/>
-        </w:rPr>
-        <w:t>(2015)</w:t>
-      </w:r>
-      <w:r>
-        <w:fldChar w:fldCharType="end"/>
-      </w:r>
-      <w:r>
-        <w:t>.</w:t>
-      </w:r>
-      <w:r>
-        <w:t xml:space="preserve"> Only data points with at least 15 days of weather history were retained (June 16 and onward). </w:t>
-      </w:r>
-      <w:r>
-        <w:t xml:space="preserve"> </w:t>
-      </w:r>
-      <w:r>
-        <w:t xml:space="preserve">Penalized cubic regression splines were used for both dimensions with </w:t>
-      </w:r>
-      <w:r>
-        <w:t>5</w:t>
-      </w:r>
-      <w:r>
-        <w:t xml:space="preserve"> knots</w:t>
-      </w:r>
-      <w:r>
-        <w:t xml:space="preserve"> for the response dimension and 7 knots for the lag dimension</w:t>
-      </w:r>
-      <w:r>
-        <w:t xml:space="preserve">. </w:t>
-      </w:r>
-      <w:r>
-        <w:t xml:space="preserve">These two-dimensional splines were then included as predictor variables in generalized additive models (GAMs) using the </w:t>
-      </w:r>
-      <w:proofErr w:type="spellStart"/>
-      <w:r>
-        <w:t>mgcv</w:t>
-      </w:r>
-      <w:proofErr w:type="spellEnd"/>
-      <w:r>
-        <w:t xml:space="preserve"> package in R </w:t>
-      </w:r>
-      <w:r>
-        <w:fldChar w:fldCharType="begin" w:fldLock="1"/>
-      </w:r>
-      <w:r>
-        <w:instrText>ADDIN CSL_CITATION {"citationItems":[{"id":"ITEM-1","itemData":{"ISBN":"978-1-4987-2833-1","author":[{"dropping-particle":"","family":"Wood","given":"Simon N.","non-dropping-particle":"","parse-names":false,"suffix":""}],"id":"ITEM-1","issued":{"date-parts":[["2017"]]},"publisher":"Chapman and Hall/CRC","title":"Generalized Additive Models: An Introduction with R","type":"book"},"uris":["http://www.mendeley.com/documents/?uuid=f52428ca-09a5-41f2-bdd0-c163ec4f8a55"]}],"mendeley":{"formattedCitation":"(Wood, 2017)","plainTextFormattedCitation":"(Wood, 2017)"},"properties":{"noteIndex":0},"schema":"https://github.com/citation-style-language/schema/raw/master/csl-citation.json"}</w:instrText>
-      </w:r>
-      <w:r>
-        <w:fldChar w:fldCharType="separate"/>
-      </w:r>
-      <w:r>
-        <w:rPr>
-          <w:noProof/>
-        </w:rPr>
-        <w:t>(Wood, 2017)</w:t>
-      </w:r>
-      <w:r>
-        <w:fldChar w:fldCharType="end"/>
-      </w:r>
-      <w:r>
-        <w:t xml:space="preserve">. </w:t>
-      </w:r>
-      <w:r>
-        <w:t xml:space="preserve">Preliminary analyses revealed high </w:t>
-      </w:r>
-      <w:proofErr w:type="spellStart"/>
-      <w:r>
-        <w:t>concurvity</w:t>
-      </w:r>
-      <w:proofErr w:type="spellEnd"/>
-      <w:r>
         <w:t xml:space="preserve"> between the temperature and precipitation cross-basis functions.  To avoid unstable estimates, we fit separate models for precipitation and temperature and compared them with AIC to </w:t>
       </w:r>
       <w:r>
         <w:t xml:space="preserve">determine which weather variable better explained the response.  </w:t>
       </w:r>
       <w:r>
-        <w:t>Linear shoot growth rate was calculated as the difference between height on the day measured and height on the previous day. Growth was modeled as:</w:t>
+        <w:t>Linear shoot growth rate</w:t>
+      </w:r>
+      <w:r>
+        <w:t xml:space="preserve">, </w:t>
+      </w:r>
+      <w:r>
+        <w:rPr>
+          <w:i/>
+          <w:iCs/>
+        </w:rPr>
+        <w:t>r</w:t>
+      </w:r>
+      <w:r>
+        <w:t>,</w:t>
+      </w:r>
+      <w:r>
+        <w:t xml:space="preserve"> was calculated as the difference between height on the day measured and height on the previous day. Growth was modeled as:</w:t>
       </w:r>
     </w:p>
     <w:p/>
@@ -1354,7 +1356,7 @@
             <w:rPr>
               <w:rFonts w:ascii="Cambria Math" w:hAnsi="Cambria Math"/>
             </w:rPr>
-            <m:t>[growth]=a+f</m:t>
+            <m:t>[r]=a+f</m:t>
           </m:r>
           <m:d>
             <m:dPr>
@@ -1710,7 +1712,7 @@
                         <w:rPr>
                           <w:rFonts w:ascii="Cambria Math" w:hAnsi="Cambria Math"/>
                         </w:rPr>
-                        <m:t>count</m:t>
+                        <m:t>H</m:t>
                       </m:r>
                     </m:e>
                   </m:d>
@@ -1778,7 +1780,7 @@
                     <w:rPr>
                       <w:rFonts w:ascii="Cambria Math" w:hAnsi="Cambria Math"/>
                     </w:rPr>
-                    <m:t>y</m:t>
+                    <m:t>ys</m:t>
                   </m:r>
                 </m:e>
                 <m:sub>
@@ -1790,30 +1792,6 @@
                   </m:r>
                 </m:sub>
               </m:sSub>
-            </m:e>
-          </m:d>
-          <m:r>
-            <w:rPr>
-              <w:rFonts w:ascii="Cambria Math" w:hAnsi="Cambria Math"/>
-            </w:rPr>
-            <m:t>+f</m:t>
-          </m:r>
-          <m:d>
-            <m:dPr>
-              <m:ctrlPr>
-                <w:rPr>
-                  <w:rFonts w:ascii="Cambria Math" w:hAnsi="Cambria Math"/>
-                  <w:i/>
-                </w:rPr>
-              </m:ctrlPr>
-            </m:dPr>
-            <m:e>
-              <m:r>
-                <w:rPr>
-                  <w:rFonts w:ascii="Cambria Math" w:hAnsi="Cambria Math"/>
-                </w:rPr>
-                <m:t>date</m:t>
-              </m:r>
             </m:e>
           </m:d>
           <m:r>
@@ -1892,7 +1870,59 @@
             <w:rPr>
               <w:rFonts w:ascii="Cambria Math" w:hAnsi="Cambria Math"/>
             </w:rPr>
-            <m:t>+offset(leaves)</m:t>
+            <m:t>+offset[</m:t>
+          </m:r>
+          <m:func>
+            <m:funcPr>
+              <m:ctrlPr>
+                <w:rPr>
+                  <w:rFonts w:ascii="Cambria Math" w:hAnsi="Cambria Math"/>
+                </w:rPr>
+              </m:ctrlPr>
+            </m:funcPr>
+            <m:fName>
+              <m:r>
+                <m:rPr>
+                  <m:sty m:val="p"/>
+                </m:rPr>
+                <w:rPr>
+                  <w:rFonts w:ascii="Cambria Math" w:hAnsi="Cambria Math"/>
+                </w:rPr>
+                <m:t>ln</m:t>
+              </m:r>
+              <m:ctrlPr>
+                <w:rPr>
+                  <w:rFonts w:ascii="Cambria Math" w:hAnsi="Cambria Math"/>
+                  <w:i/>
+                </w:rPr>
+              </m:ctrlPr>
+            </m:fName>
+            <m:e>
+              <m:d>
+                <m:dPr>
+                  <m:ctrlPr>
+                    <w:rPr>
+                      <w:rFonts w:ascii="Cambria Math" w:hAnsi="Cambria Math"/>
+                      <w:i/>
+                    </w:rPr>
+                  </m:ctrlPr>
+                </m:dPr>
+                <m:e>
+                  <m:r>
+                    <w:rPr>
+                      <w:rFonts w:ascii="Cambria Math" w:hAnsi="Cambria Math"/>
+                    </w:rPr>
+                    <m:t>L</m:t>
+                  </m:r>
+                </m:e>
+              </m:d>
+            </m:e>
+          </m:func>
+          <m:r>
+            <w:rPr>
+              <w:rFonts w:ascii="Cambria Math" w:hAnsi="Cambria Math"/>
+            </w:rPr>
+            <m:t>]</m:t>
           </m:r>
         </m:oMath>
       </m:oMathPara>
@@ -1900,16 +1930,51 @@
     <w:p/>
     <w:p>
       <w:r>
-        <w:t>With terms as defined above and the addition of</w:t>
+        <w:t xml:space="preserve">Where </w:t>
+      </w:r>
+      <w:r>
+        <w:rPr>
+          <w:i/>
+          <w:iCs/>
+        </w:rPr>
+        <w:t>H</w:t>
+      </w:r>
+      <w:r>
+        <w:t xml:space="preserve"> is number of leafhoppers</w:t>
+      </w:r>
+      <w:r>
+        <w:t xml:space="preserve"> per plant</w:t>
+      </w:r>
+      <w:r>
+        <w:t xml:space="preserve"> with an offset of </w:t>
+      </w:r>
+      <w:r>
+        <w:rPr>
+          <w:i/>
+          <w:iCs/>
+        </w:rPr>
+        <w:t>L</w:t>
+      </w:r>
+      <w:r>
+        <w:t>, number of leaves sampled per plant.</w:t>
       </w:r>
       <w:r>
         <w:t xml:space="preserve"> </w:t>
       </w:r>
       <w:r>
-        <w:t xml:space="preserve">date as a smoothed fixed effect to account for population growth over time unrelated to weather, and </w:t>
-      </w:r>
-      <w:r>
-        <w:t xml:space="preserve">observer as </w:t>
+        <w:t>Predictor variables are the same as</w:t>
+      </w:r>
+      <w:r>
+        <w:t xml:space="preserve"> defined above </w:t>
+      </w:r>
+      <w:r>
+        <w:t>with</w:t>
+      </w:r>
+      <w:r>
+        <w:t xml:space="preserve"> the addition of</w:t>
+      </w:r>
+      <w:r>
+        <w:t xml:space="preserve"> observer as </w:t>
       </w:r>
       <w:r>
         <w:t xml:space="preserve">a </w:t>
@@ -1918,22 +1983,182 @@
         <w:t>random effect</w:t>
       </w:r>
       <w:r>
-        <w:t>.  The response was</w:t>
-      </w:r>
-      <w:r>
-        <w:t xml:space="preserve"> </w:t>
-      </w:r>
-      <w:r>
-        <w:t xml:space="preserve">leafhopper counts with an offset of number of leaves </w:t>
-      </w:r>
-      <w:r>
-        <w:t>observed per plant</w:t>
+        <w:t xml:space="preserve"> to account for differences in detection probability among the three researchers who collected leafhopper count data</w:t>
+      </w:r>
+      <w:r>
+        <w:t>. This GAM was fit</w:t>
       </w:r>
       <w:r>
         <w:t xml:space="preserve"> using a Poisson family error distribution</w:t>
       </w:r>
       <w:r>
+        <w:t xml:space="preserve"> with a log link</w:t>
+      </w:r>
+      <w:r>
         <w:t xml:space="preserve">. </w:t>
+      </w:r>
+    </w:p>
+    <w:p/>
+    <w:p>
+      <w:r>
+        <w:t>In addition to the model above using leafhopper density as a response, we also calculated a linear rate o</w:t>
+      </w:r>
+      <w:r>
+        <w:t>f</w:t>
+      </w:r>
+      <w:r>
+        <w:t xml:space="preserve"> change in leafhopper density (</w:t>
+      </w:r>
+      <m:oMath>
+        <m:f>
+          <m:fPr>
+            <m:type m:val="lin"/>
+            <m:ctrlPr>
+              <w:rPr>
+                <w:rFonts w:ascii="Cambria Math" w:hAnsi="Cambria Math"/>
+                <w:i/>
+              </w:rPr>
+            </m:ctrlPr>
+          </m:fPr>
+          <m:num>
+            <m:sSub>
+              <m:sSubPr>
+                <m:ctrlPr>
+                  <w:rPr>
+                    <w:rFonts w:ascii="Cambria Math" w:hAnsi="Cambria Math"/>
+                    <w:i/>
+                  </w:rPr>
+                </m:ctrlPr>
+              </m:sSubPr>
+              <m:e>
+                <m:r>
+                  <w:rPr>
+                    <w:rFonts w:ascii="Cambria Math" w:hAnsi="Cambria Math"/>
+                  </w:rPr>
+                  <m:t>H</m:t>
+                </m:r>
+              </m:e>
+              <m:sub>
+                <m:r>
+                  <w:rPr>
+                    <w:rFonts w:ascii="Cambria Math" w:hAnsi="Cambria Math"/>
+                  </w:rPr>
+                  <m:t>t+1</m:t>
+                </m:r>
+              </m:sub>
+            </m:sSub>
+          </m:num>
+          <m:den>
+            <m:sSub>
+              <m:sSubPr>
+                <m:ctrlPr>
+                  <w:rPr>
+                    <w:rFonts w:ascii="Cambria Math" w:hAnsi="Cambria Math"/>
+                    <w:i/>
+                  </w:rPr>
+                </m:ctrlPr>
+              </m:sSubPr>
+              <m:e>
+                <m:r>
+                  <w:rPr>
+                    <w:rFonts w:ascii="Cambria Math" w:hAnsi="Cambria Math"/>
+                  </w:rPr>
+                  <m:t>L</m:t>
+                </m:r>
+              </m:e>
+              <m:sub>
+                <m:r>
+                  <w:rPr>
+                    <w:rFonts w:ascii="Cambria Math" w:hAnsi="Cambria Math"/>
+                  </w:rPr>
+                  <m:t>t+1</m:t>
+                </m:r>
+              </m:sub>
+            </m:sSub>
+          </m:den>
+        </m:f>
+        <m:r>
+          <w:rPr>
+            <w:rFonts w:ascii="Cambria Math" w:hAnsi="Cambria Math"/>
+          </w:rPr>
+          <m:t>-</m:t>
+        </m:r>
+        <m:sSub>
+          <m:sSubPr>
+            <m:ctrlPr>
+              <w:rPr>
+                <w:rFonts w:ascii="Cambria Math" w:hAnsi="Cambria Math"/>
+                <w:i/>
+              </w:rPr>
+            </m:ctrlPr>
+          </m:sSubPr>
+          <m:e>
+            <m:r>
+              <w:rPr>
+                <w:rFonts w:ascii="Cambria Math" w:hAnsi="Cambria Math"/>
+              </w:rPr>
+              <m:t>H</m:t>
+            </m:r>
+          </m:e>
+          <m:sub>
+            <m:r>
+              <w:rPr>
+                <w:rFonts w:ascii="Cambria Math" w:hAnsi="Cambria Math"/>
+              </w:rPr>
+              <m:t>t</m:t>
+            </m:r>
+          </m:sub>
+        </m:sSub>
+        <m:r>
+          <w:rPr>
+            <w:rFonts w:ascii="Cambria Math" w:hAnsi="Cambria Math"/>
+          </w:rPr>
+          <m:t>/</m:t>
+        </m:r>
+        <m:sSub>
+          <m:sSubPr>
+            <m:ctrlPr>
+              <w:rPr>
+                <w:rFonts w:ascii="Cambria Math" w:hAnsi="Cambria Math"/>
+                <w:i/>
+              </w:rPr>
+            </m:ctrlPr>
+          </m:sSubPr>
+          <m:e>
+            <m:r>
+              <w:rPr>
+                <w:rFonts w:ascii="Cambria Math" w:hAnsi="Cambria Math"/>
+              </w:rPr>
+              <m:t>L</m:t>
+            </m:r>
+          </m:e>
+          <m:sub>
+            <m:r>
+              <w:rPr>
+                <w:rFonts w:ascii="Cambria Math" w:hAnsi="Cambria Math"/>
+              </w:rPr>
+              <m:t>t</m:t>
+            </m:r>
+          </m:sub>
+        </m:sSub>
+      </m:oMath>
+      <w:r>
+        <w:t>)</w:t>
+      </w:r>
+      <w:r>
+        <w:t xml:space="preserve"> and used it as a response variable in a gaussian family GAM</w:t>
+      </w:r>
+      <w:r>
+        <w:t xml:space="preserve"> with an identity link</w:t>
+      </w:r>
+      <w:r>
+        <w:t xml:space="preserve"> using the same </w:t>
+      </w:r>
+      <w:r>
+        <w:t>predictors as above, but</w:t>
+      </w:r>
+      <w:r>
+        <w:t xml:space="preserve"> without the offset.</w:t>
       </w:r>
     </w:p>
     <w:p/>
@@ -1961,15 +2186,51 @@
         <w:t xml:space="preserve">8.8). </w:t>
       </w:r>
       <w:r>
-        <w:t xml:space="preserve"> Diameter had a significant, nearly linear (effective df = 2.6, p &lt; 0.001) effect on growth with wider shoots growing faster (fig 1a). Day </w:t>
+        <w:t xml:space="preserve"> Diameter had a significant, nearly linear effect on growth with wider shoots growing faster </w:t>
+      </w:r>
+      <w:r>
+        <w:t>(</w:t>
       </w:r>
       <w:proofErr w:type="spellStart"/>
       <w:r>
+        <w:t>edf</w:t>
+      </w:r>
+      <w:proofErr w:type="spellEnd"/>
+      <w:r>
+        <w:t xml:space="preserve"> = 2.6, p &lt; </w:t>
+      </w:r>
+      <w:proofErr w:type="gramStart"/>
+      <w:r>
+        <w:t>0.001)</w:t>
+      </w:r>
+      <w:r>
+        <w:t>(</w:t>
+      </w:r>
+      <w:proofErr w:type="gramEnd"/>
+      <w:r>
+        <w:t xml:space="preserve">fig 1a). Day </w:t>
+      </w:r>
+      <w:proofErr w:type="spellStart"/>
+      <w:r>
         <w:t>post harvest</w:t>
       </w:r>
       <w:proofErr w:type="spellEnd"/>
       <w:r>
-        <w:t xml:space="preserve"> also had a significant effect on growth with the highest growth rate at about day 10 with declining growth after that (effective df = 2.79, p = </w:t>
+        <w:t xml:space="preserve"> also had a significant effect on growth with the highest growth rate at about day 10 with declining growth after that (</w:t>
+      </w:r>
+      <w:proofErr w:type="spellStart"/>
+      <w:r>
+        <w:t>edf</w:t>
+      </w:r>
+      <w:proofErr w:type="spellEnd"/>
+      <w:r>
+        <w:t xml:space="preserve"> = 2.</w:t>
+      </w:r>
+      <w:r>
+        <w:t>8</w:t>
+      </w:r>
+      <w:r>
+        <w:t xml:space="preserve">, p = </w:t>
       </w:r>
       <w:proofErr w:type="gramStart"/>
       <w:r>
@@ -1977,82 +2238,47 @@
       </w:r>
       <w:proofErr w:type="gramEnd"/>
       <w:r>
-        <w:t>fig1b).  Lagged temperature also had a significant effect on growth (effective df = 9.27, p &lt; 0.001). Temperature effects were mostly immediate, with negligible effects of temperature lagged past 5 days (fig2). Temperatures cooler than average for this period (22.8ºC) were detrimental to shoot growth</w:t>
-      </w:r>
-      <w:r>
-        <w:t xml:space="preserve"> with a decrease of up to 0.085 ± 0.02 cm/day for 20.2 ºC at a lag of 0 days </w:t>
-      </w:r>
-      <w:r>
-        <w:t>relative to the growth rate at the average temperature</w:t>
-      </w:r>
-      <w:r>
-        <w:t xml:space="preserve">. </w:t>
+        <w:t>fig1b).  Lagged temperature also had a significant effect on growth (</w:t>
+      </w:r>
+      <w:proofErr w:type="spellStart"/>
+      <w:r>
+        <w:t>edf</w:t>
+      </w:r>
+      <w:proofErr w:type="spellEnd"/>
+      <w:r>
+        <w:t xml:space="preserve"> = 9.</w:t>
+      </w:r>
+      <w:r>
+        <w:t>3</w:t>
+      </w:r>
+      <w:r>
+        <w:t xml:space="preserve">, p &lt; 0.001). Temperature effects were mostly immediate, with negligible effects of temperature lagged past 5 days (fig2). </w:t>
+      </w:r>
+      <w:r>
+        <w:t xml:space="preserve">Cooler temperatures were detrimental to shoot growth </w:t>
+      </w:r>
+      <w:r>
+        <w:t>with the lowest predicted growth rate of 0.26 cm/day occurring at 20.1ºC on the day of measurement. H</w:t>
+      </w:r>
+      <w:r>
+        <w:t>igher temperatures resulted in increased shoot growth</w:t>
+      </w:r>
+      <w:r>
+        <w:t xml:space="preserve"> with the highest predicted growth rate of 0.35 cm/day occurring at 27.35ºC on the day of measurement.</w:t>
       </w:r>
     </w:p>
     <w:p/>
     <w:p>
-      <w:r>
-        <w:t>Leafhopper counts</w:t>
-      </w:r>
-    </w:p>
-    <w:p>
-      <w:r>
-        <w:t>For leafhopper counts, the precipitation model had a lower AIC than temperature (</w:t>
-      </w:r>
-      <w:proofErr w:type="spellStart"/>
-      <w:r>
-        <w:t>dAIC</w:t>
-      </w:r>
-      <w:proofErr w:type="spellEnd"/>
-      <w:r>
-        <w:t xml:space="preserve"> = 9). Both date and day </w:t>
-      </w:r>
-      <w:proofErr w:type="spellStart"/>
-      <w:r>
-        <w:t>post harvest</w:t>
-      </w:r>
-      <w:proofErr w:type="spellEnd"/>
-      <w:r>
-        <w:t xml:space="preserve"> had no significant effect on leafhopper counts (date: effective df = 0, p = 0.669; day </w:t>
-      </w:r>
-      <w:proofErr w:type="spellStart"/>
-      <w:r>
-        <w:t>post harvest</w:t>
-      </w:r>
-      <w:proofErr w:type="spellEnd"/>
-      <w:r>
-        <w:t xml:space="preserve">: effective df = 0, p = 0.770).  Precipitation had a significant effect on leafhopper counts (effective df = 10.81, p &lt; 0.001).  Relative to the densities at the mean precipitation for the experimental period (26.9 mm), high precipitation on the day of measurement had a positive effect on leafhopper densities (fig 3). For example, 82mm of precipitation on the day of measurement corresponded to an increase of </w:t>
-      </w:r>
-      <w:r>
-        <w:t>0</w:t>
-      </w:r>
-      <w:r>
-        <w:t>.67 leafhoppers per leaf</w:t>
-      </w:r>
-      <w:r>
-        <w:t xml:space="preserve"> relative to the average precipitation</w:t>
-      </w:r>
-      <w:r>
-        <w:t xml:space="preserve">.  On the other hand, </w:t>
-      </w:r>
-      <w:r>
-        <w:t>there was a delayed effect of very low precipitation on leafhopper counts, with the strongest effects between 3 and 14 days prior to measurement.  Low precipitation had a negative effect on leafhopper counts with the strongest predicted effect of no rainfall 6 days prior to the measurement data causing a decrease of 0.18 leafhoppers per leaf relative to the mean.</w:t>
-      </w:r>
-    </w:p>
-    <w:p>
-      <w:pPr>
-        <w:pStyle w:val="Heading1"/>
-      </w:pPr>
       <w:r>
         <w:rPr>
           <w:noProof/>
         </w:rPr>
         <w:lastRenderedPageBreak/>
         <w:drawing>
-          <wp:inline distT="0" distB="0" distL="0" distR="0" wp14:anchorId="18A4C340" wp14:editId="3C974279">
-            <wp:extent cx="3048000" cy="3048000"/>
+          <wp:inline distT="0" distB="0" distL="0" distR="0" wp14:anchorId="572C8541" wp14:editId="0C85C1D8">
+            <wp:extent cx="5943600" cy="5403215"/>
             <wp:effectExtent l="0" t="0" r="0" b="0"/>
-            <wp:docPr id="1" name="Picture 1" descr="A close up of a logo&#10;&#10;Description automatically generated"/>
+            <wp:docPr id="1" name="Picture 1" descr="A close up of a map&#10;&#10;Description automatically generated"/>
             <wp:cNvGraphicFramePr>
               <a:graphicFrameLocks xmlns:a="http://schemas.openxmlformats.org/drawingml/2006/main" noChangeAspect="1"/>
             </wp:cNvGraphicFramePr>
@@ -2060,11 +2286,11 @@
               <a:graphicData uri="http://schemas.openxmlformats.org/drawingml/2006/picture">
                 <pic:pic xmlns:pic="http://schemas.openxmlformats.org/drawingml/2006/picture">
                   <pic:nvPicPr>
-                    <pic:cNvPr id="1" name="shoot_days_post.png"/>
+                    <pic:cNvPr id="1" name="shoot_temp_multi.png"/>
                     <pic:cNvPicPr/>
                   </pic:nvPicPr>
                   <pic:blipFill>
-                    <a:blip r:embed="rId8">
+                    <a:blip r:embed="rId8" cstate="print">
                       <a:extLst>
                         <a:ext uri="{28A0092B-C50C-407E-A947-70E740481C1C}">
                           <a14:useLocalDpi xmlns:a14="http://schemas.microsoft.com/office/drawing/2010/main" val="0"/>
@@ -2078,7 +2304,7 @@
                   <pic:spPr>
                     <a:xfrm>
                       <a:off x="0" y="0"/>
-                      <a:ext cx="3048000" cy="3048000"/>
+                      <a:ext cx="5943600" cy="5403215"/>
                     </a:xfrm>
                     <a:prstGeom prst="rect">
                       <a:avLst/>
@@ -2090,15 +2316,94 @@
           </wp:inline>
         </w:drawing>
       </w:r>
-      <w:r>
-        <w:rPr>
-          <w:noProof/>
-        </w:rPr>
+    </w:p>
+    <w:p/>
+    <w:p>
+      <w:r>
+        <w:t xml:space="preserve">In the precipitation model, the diameter and day post-harvest co-variates had </w:t>
+      </w:r>
+      <w:r>
+        <w:t xml:space="preserve">a </w:t>
+      </w:r>
+      <w:r>
+        <w:t xml:space="preserve">similar </w:t>
+      </w:r>
+      <w:r>
+        <w:t>relationship with shoot growth, although only diameter was statistically significant</w:t>
+      </w:r>
+      <w:r>
+        <w:t xml:space="preserve"> (</w:t>
+      </w:r>
+      <w:r>
+        <w:t xml:space="preserve">diameter: </w:t>
+      </w:r>
+      <w:proofErr w:type="spellStart"/>
+      <w:r>
+        <w:t>edf</w:t>
+      </w:r>
+      <w:proofErr w:type="spellEnd"/>
+      <w:r>
+        <w:t xml:space="preserve"> = 2.6, p &lt; 0.001; day post-harvest: </w:t>
+      </w:r>
+      <w:proofErr w:type="spellStart"/>
+      <w:r>
+        <w:t>edf</w:t>
+      </w:r>
+      <w:proofErr w:type="spellEnd"/>
+      <w:r>
+        <w:t xml:space="preserve"> = 2.5, p = 0.436</w:t>
+      </w:r>
+      <w:r>
+        <w:t xml:space="preserve">). Precipitation had a negative effect on plant growth with little evidence of delayed effects (fig2). The lowest growth predicted by this model (keeping other parameters average) was </w:t>
+      </w:r>
+      <w:r>
+        <w:t>0.29 cm/day</w:t>
+      </w:r>
+      <w:r>
+        <w:t xml:space="preserve"> at </w:t>
+      </w:r>
+      <w:r>
+        <w:t>83.5</w:t>
+      </w:r>
+      <w:r>
+        <w:t xml:space="preserve"> mm rainfall at </w:t>
+      </w:r>
+      <w:r>
+        <w:t xml:space="preserve">0 </w:t>
+      </w:r>
+      <w:r>
+        <w:t xml:space="preserve">days lag.  The highest growth was </w:t>
+      </w:r>
+      <w:r>
+        <w:t>0.46 cm/day</w:t>
+      </w:r>
+      <w:r>
+        <w:t xml:space="preserve"> at </w:t>
+      </w:r>
+      <w:r>
+        <w:t xml:space="preserve">27.9 </w:t>
+      </w:r>
+      <w:r>
+        <w:t>mm rainfall at</w:t>
+      </w:r>
+      <w:r>
+        <w:t xml:space="preserve"> 8</w:t>
+      </w:r>
+      <w:r>
+        <w:t xml:space="preserve"> days lag.</w:t>
+      </w:r>
+    </w:p>
+    <w:p>
+      <w:r>
+        <w:rPr>
+          <w:noProof/>
+        </w:rPr>
+        <w:lastRenderedPageBreak/>
         <w:drawing>
-          <wp:inline distT="0" distB="0" distL="0" distR="0" wp14:anchorId="798051C2" wp14:editId="45410F12">
-            <wp:extent cx="3048000" cy="3048000"/>
+          <wp:inline distT="0" distB="0" distL="0" distR="0" wp14:anchorId="784C4339" wp14:editId="16053E5B">
+            <wp:extent cx="5943600" cy="5403215"/>
             <wp:effectExtent l="0" t="0" r="0" b="0"/>
-            <wp:docPr id="2" name="Picture 2" descr="A close up of a device&#10;&#10;Description automatically generated"/>
+            <wp:docPr id="2" name="Picture 2" descr="A close up of a map&#10;&#10;Description automatically generated"/>
             <wp:cNvGraphicFramePr>
               <a:graphicFrameLocks xmlns:a="http://schemas.openxmlformats.org/drawingml/2006/main" noChangeAspect="1"/>
             </wp:cNvGraphicFramePr>
@@ -2106,11 +2411,11 @@
               <a:graphicData uri="http://schemas.openxmlformats.org/drawingml/2006/picture">
                 <pic:pic xmlns:pic="http://schemas.openxmlformats.org/drawingml/2006/picture">
                   <pic:nvPicPr>
-                    <pic:cNvPr id="2" name="shoot_diameter.png"/>
+                    <pic:cNvPr id="2" name="shoot_precip_multi.png"/>
                     <pic:cNvPicPr/>
                   </pic:nvPicPr>
                   <pic:blipFill>
-                    <a:blip r:embed="rId9">
+                    <a:blip r:embed="rId9" cstate="print">
                       <a:extLst>
                         <a:ext uri="{28A0092B-C50C-407E-A947-70E740481C1C}">
                           <a14:useLocalDpi xmlns:a14="http://schemas.microsoft.com/office/drawing/2010/main" val="0"/>
@@ -2124,7 +2429,7 @@
                   <pic:spPr>
                     <a:xfrm>
                       <a:off x="0" y="0"/>
-                      <a:ext cx="3048000" cy="3048000"/>
+                      <a:ext cx="5943600" cy="5403215"/>
                     </a:xfrm>
                     <a:prstGeom prst="rect">
                       <a:avLst/>
@@ -2136,14 +2441,166 @@
           </wp:inline>
         </w:drawing>
       </w:r>
+    </w:p>
+    <w:p>
+      <w:r>
+        <w:t xml:space="preserve">Leafhopper </w:t>
+      </w:r>
+      <w:r>
+        <w:t>density</w:t>
+      </w:r>
+    </w:p>
+    <w:p>
+      <w:r>
+        <w:t xml:space="preserve">For leafhopper </w:t>
+      </w:r>
+      <w:r>
+        <w:t>density</w:t>
+      </w:r>
+      <w:r>
+        <w:t>, the precipitation model had a lower AIC than temperature (</w:t>
+      </w:r>
+      <w:proofErr w:type="spellStart"/>
+      <w:r>
+        <w:t>dAIC</w:t>
+      </w:r>
+      <w:proofErr w:type="spellEnd"/>
+      <w:r>
+        <w:t xml:space="preserve"> = </w:t>
+      </w:r>
+      <w:r>
+        <w:t>15.2</w:t>
+      </w:r>
+      <w:r>
+        <w:t xml:space="preserve">). </w:t>
+      </w:r>
+      <w:r>
+        <w:t>In this model</w:t>
+      </w:r>
+      <w:r>
+        <w:t>,</w:t>
+      </w:r>
+      <w:r>
+        <w:t xml:space="preserve"> </w:t>
+      </w:r>
+      <w:proofErr w:type="spellStart"/>
+      <w:r>
+        <w:t>post harvest</w:t>
+      </w:r>
+      <w:proofErr w:type="spellEnd"/>
+      <w:r>
+        <w:t xml:space="preserve"> had no significant effect on leafhopper </w:t>
+      </w:r>
+      <w:r>
+        <w:t>density</w:t>
+      </w:r>
+      <w:r>
+        <w:t xml:space="preserve"> (</w:t>
+      </w:r>
+      <w:proofErr w:type="spellStart"/>
+      <w:r>
+        <w:t>edf</w:t>
+      </w:r>
+      <w:proofErr w:type="spellEnd"/>
+      <w:r>
+        <w:t xml:space="preserve"> = 0, p = 0.</w:t>
+      </w:r>
+      <w:r>
+        <w:t>769</w:t>
+      </w:r>
+      <w:r>
+        <w:t xml:space="preserve">).  Precipitation had a significant effect on leafhopper </w:t>
+      </w:r>
+      <w:r>
+        <w:t>density</w:t>
+      </w:r>
+      <w:r>
+        <w:t xml:space="preserve"> (</w:t>
+      </w:r>
+      <w:proofErr w:type="spellStart"/>
+      <w:r>
+        <w:t>edf</w:t>
+      </w:r>
+      <w:proofErr w:type="spellEnd"/>
+      <w:r>
+        <w:t xml:space="preserve"> = 10.8, p &lt; 0.001).  </w:t>
+      </w:r>
+      <w:r>
+        <w:t>H</w:t>
+      </w:r>
+      <w:r>
+        <w:t>igh precipitation on the day of measurement had a positive effect on leafhopper densities (fig 3). For example, 8</w:t>
+      </w:r>
+      <w:r>
+        <w:t>3.5</w:t>
+      </w:r>
+      <w:r>
+        <w:t xml:space="preserve">mm of precipitation </w:t>
+      </w:r>
+      <w:r>
+        <w:t>at a lag of 1 day</w:t>
+      </w:r>
+      <w:r>
+        <w:t xml:space="preserve"> corresponded to </w:t>
+      </w:r>
+      <w:r>
+        <w:t>the maximum predicted</w:t>
+      </w:r>
+      <w:r>
+        <w:t xml:space="preserve"> leafhopper density,</w:t>
+      </w:r>
+      <w:r>
+        <w:t xml:space="preserve"> 0.07</w:t>
+      </w:r>
+      <w:r>
+        <w:t xml:space="preserve"> leafhoppers per leaf</w:t>
+      </w:r>
+      <w:r>
+        <w:t xml:space="preserve">. </w:t>
+      </w:r>
+      <w:r>
+        <w:t xml:space="preserve">On the other hand, </w:t>
+      </w:r>
+      <w:r>
+        <w:t>there was a delayed effect of very low precipitation on leafhopper counts, with the strongest effects between 3 and 14 days prior to measurement</w:t>
+      </w:r>
+      <w:r>
+        <w:t>. T</w:t>
+      </w:r>
+      <w:r>
+        <w:t xml:space="preserve">he </w:t>
+      </w:r>
+      <w:r>
+        <w:t>lowest</w:t>
+      </w:r>
+      <w:r>
+        <w:t xml:space="preserve"> </w:t>
+      </w:r>
+      <w:r>
+        <w:t>predicted density was 0.036 leafhoppers/leaf</w:t>
+      </w:r>
+      <w:r>
+        <w:t xml:space="preserve"> </w:t>
+      </w:r>
+      <w:r>
+        <w:t>occurring at 0 mm</w:t>
+      </w:r>
+      <w:r>
+        <w:t xml:space="preserve"> rainfall</w:t>
+      </w:r>
+      <w:r>
+        <w:t xml:space="preserve"> with 15 days of lag.</w:t>
+      </w:r>
+    </w:p>
+    <w:p>
       <w:r>
         <w:rPr>
           <w:noProof/>
         </w:rPr>
         <w:lastRenderedPageBreak/>
         <w:drawing>
-          <wp:inline distT="0" distB="0" distL="0" distR="0" wp14:anchorId="2FBEDB54" wp14:editId="032DBB7C">
-            <wp:extent cx="3048000" cy="3048000"/>
+          <wp:inline distT="0" distB="0" distL="0" distR="0" wp14:anchorId="79668AFB" wp14:editId="49678A7F">
+            <wp:extent cx="5943600" cy="3671570"/>
             <wp:effectExtent l="0" t="0" r="0" b="0"/>
             <wp:docPr id="3" name="Picture 3" descr="A screenshot of a cell phone&#10;&#10;Description automatically generated"/>
             <wp:cNvGraphicFramePr>
@@ -2153,11 +2610,11 @@
               <a:graphicData uri="http://schemas.openxmlformats.org/drawingml/2006/picture">
                 <pic:pic xmlns:pic="http://schemas.openxmlformats.org/drawingml/2006/picture">
                   <pic:nvPicPr>
-                    <pic:cNvPr id="3" name="shoot_temp_contour.png"/>
+                    <pic:cNvPr id="3" name="hopper_precip_contour.png"/>
                     <pic:cNvPicPr/>
                   </pic:nvPicPr>
                   <pic:blipFill>
-                    <a:blip r:embed="rId10">
+                    <a:blip r:embed="rId10" cstate="print">
                       <a:extLst>
                         <a:ext uri="{28A0092B-C50C-407E-A947-70E740481C1C}">
                           <a14:useLocalDpi xmlns:a14="http://schemas.microsoft.com/office/drawing/2010/main" val="0"/>
@@ -2171,7 +2628,7 @@
                   <pic:spPr>
                     <a:xfrm>
                       <a:off x="0" y="0"/>
-                      <a:ext cx="3048000" cy="3048000"/>
+                      <a:ext cx="5943600" cy="3671570"/>
                     </a:xfrm>
                     <a:prstGeom prst="rect">
                       <a:avLst/>
@@ -2183,13 +2640,127 @@
           </wp:inline>
         </w:drawing>
       </w:r>
-      <w:r>
-        <w:rPr>
-          <w:noProof/>
-        </w:rPr>
+    </w:p>
+    <w:p>
+      <w:r>
+        <w:t xml:space="preserve">The temperature model for leafhopper density </w:t>
+      </w:r>
+      <w:r>
+        <w:t xml:space="preserve">also </w:t>
+      </w:r>
+      <w:r>
+        <w:t xml:space="preserve">showed no significant effect of days </w:t>
+      </w:r>
+      <w:proofErr w:type="spellStart"/>
+      <w:r>
+        <w:t>post harvest</w:t>
+      </w:r>
+      <w:proofErr w:type="spellEnd"/>
+      <w:r>
+        <w:t xml:space="preserve"> (</w:t>
+      </w:r>
+      <w:proofErr w:type="spellStart"/>
+      <w:r>
+        <w:t>edf</w:t>
+      </w:r>
+      <w:proofErr w:type="spellEnd"/>
+      <w:r>
+        <w:t xml:space="preserve"> = 0, </w:t>
+      </w:r>
+      <w:r>
+        <w:t>p =</w:t>
+      </w:r>
+      <w:r>
+        <w:t xml:space="preserve"> 0.521</w:t>
+      </w:r>
+      <w:r>
+        <w:t>). Temperature had a significant effect on leafhopper density (</w:t>
+      </w:r>
+      <w:commentRangeStart w:id="4"/>
+      <w:proofErr w:type="spellStart"/>
+      <w:r>
+        <w:t>edf</w:t>
+      </w:r>
+      <w:proofErr w:type="spellEnd"/>
+      <w:r>
+        <w:t xml:space="preserve"> = </w:t>
+      </w:r>
+      <w:commentRangeEnd w:id="4"/>
+      <w:r>
+        <w:rPr>
+          <w:rStyle w:val="CommentReference"/>
+        </w:rPr>
+        <w:commentReference w:id="4"/>
+      </w:r>
+      <w:r>
+        <w:t>7.0, p &lt; 0.001</w:t>
+      </w:r>
+      <w:r>
+        <w:t xml:space="preserve">).  High temperatures had detrimental effects on leafhopper densities and there was evidence for delayed effects of temperature as well (fig___). The highest leafhopper density predicted was </w:t>
+      </w:r>
+      <w:r>
+        <w:t>0.05 leafhoppers/leaf occurring</w:t>
+      </w:r>
+      <w:r>
+        <w:t xml:space="preserve"> at </w:t>
+      </w:r>
+      <w:r>
+        <w:t>20.15</w:t>
+      </w:r>
+      <w:r>
+        <w:t xml:space="preserve"> ºC with </w:t>
+      </w:r>
+      <w:r>
+        <w:t>9</w:t>
+      </w:r>
+      <w:r>
+        <w:t xml:space="preserve"> days lag (holding </w:t>
+      </w:r>
+      <w:proofErr w:type="gramStart"/>
+      <w:r>
+        <w:t>other</w:t>
+      </w:r>
+      <w:proofErr w:type="gramEnd"/>
+      <w:r>
+        <w:t xml:space="preserve"> parameters average).  The lowest predicted density was </w:t>
+      </w:r>
+      <w:r>
+        <w:t xml:space="preserve">0.04 leafhoppers/leaf </w:t>
+      </w:r>
+      <w:r>
+        <w:t xml:space="preserve">at </w:t>
+      </w:r>
+      <w:r>
+        <w:t xml:space="preserve">31.25 </w:t>
+      </w:r>
+      <w:r>
+        <w:t xml:space="preserve">ºC with </w:t>
+      </w:r>
+      <w:r>
+        <w:t xml:space="preserve">a </w:t>
+      </w:r>
+      <w:proofErr w:type="gramStart"/>
+      <w:r>
+        <w:t xml:space="preserve">15 </w:t>
+      </w:r>
+      <w:r>
+        <w:t>day</w:t>
+      </w:r>
+      <w:proofErr w:type="gramEnd"/>
+      <w:r>
+        <w:t xml:space="preserve"> lag.</w:t>
+      </w:r>
+    </w:p>
+    <w:p/>
+    <w:p>
+      <w:r>
+        <w:rPr>
+          <w:noProof/>
+        </w:rPr>
+        <w:lastRenderedPageBreak/>
         <w:drawing>
-          <wp:inline distT="0" distB="0" distL="0" distR="0" wp14:anchorId="6F6A3EE5" wp14:editId="2E0189C0">
-            <wp:extent cx="3048000" cy="3048000"/>
+          <wp:inline distT="0" distB="0" distL="0" distR="0" wp14:anchorId="144AF72F" wp14:editId="4F112960">
+            <wp:extent cx="5943600" cy="3671570"/>
             <wp:effectExtent l="0" t="0" r="0" b="0"/>
             <wp:docPr id="4" name="Picture 4" descr="A screenshot of a cell phone&#10;&#10;Description automatically generated"/>
             <wp:cNvGraphicFramePr>
@@ -2199,11 +2770,11 @@
               <a:graphicData uri="http://schemas.openxmlformats.org/drawingml/2006/picture">
                 <pic:pic xmlns:pic="http://schemas.openxmlformats.org/drawingml/2006/picture">
                   <pic:nvPicPr>
-                    <pic:cNvPr id="4" name="hopper_precip_contour.png"/>
+                    <pic:cNvPr id="4" name="hopper_temp_contour.png"/>
                     <pic:cNvPicPr/>
                   </pic:nvPicPr>
                   <pic:blipFill>
-                    <a:blip r:embed="rId11">
+                    <a:blip r:embed="rId11" cstate="print">
                       <a:extLst>
                         <a:ext uri="{28A0092B-C50C-407E-A947-70E740481C1C}">
                           <a14:useLocalDpi xmlns:a14="http://schemas.microsoft.com/office/drawing/2010/main" val="0"/>
@@ -2217,7 +2788,7 @@
                   <pic:spPr>
                     <a:xfrm>
                       <a:off x="0" y="0"/>
-                      <a:ext cx="3048000" cy="3048000"/>
+                      <a:ext cx="5943600" cy="3671570"/>
                     </a:xfrm>
                     <a:prstGeom prst="rect">
                       <a:avLst/>
@@ -2229,13 +2800,40 @@
           </wp:inline>
         </w:drawing>
       </w:r>
-      <w:bookmarkStart w:id="4" w:name="_GoBack"/>
-      <w:bookmarkEnd w:id="4"/>
-    </w:p>
-    <w:p>
-      <w:pPr>
-        <w:pStyle w:val="Heading1"/>
-      </w:pPr>
+    </w:p>
+    <w:p/>
+    <w:p>
+      <w:bookmarkStart w:id="5" w:name="_GoBack"/>
+      <w:bookmarkEnd w:id="5"/>
+      <w:r>
+        <w:t>Leafhopper growth rate</w:t>
+      </w:r>
+    </w:p>
+    <w:p/>
+    <w:p>
+      <w:r>
+        <w:t xml:space="preserve">If instead we used the linear rate of change in leafhopper density as a response variable, there was no significant effect of temperature, precipitation, or days </w:t>
+      </w:r>
+      <w:proofErr w:type="spellStart"/>
+      <w:r>
+        <w:t>post harvest</w:t>
+      </w:r>
+      <w:proofErr w:type="spellEnd"/>
+      <w:r>
+        <w:t xml:space="preserve"> (all p &gt; 0.</w:t>
+      </w:r>
+      <w:r>
+        <w:t>2</w:t>
+      </w:r>
+      <w:r>
+        <w:t>8</w:t>
+      </w:r>
+      <w:r>
+        <w:t>0</w:t>
+      </w:r>
+      <w:r>
+        <w:t>).</w:t>
+      </w:r>
     </w:p>
     <w:p>
       <w:pPr>
@@ -2313,15 +2911,7 @@
           <w:rFonts w:ascii="Calibri" w:hAnsi="Calibri" w:cs="Calibri"/>
           <w:noProof/>
         </w:rPr>
-        <w:t xml:space="preserve"> 9, e109126. </w:t>
-      </w:r>
-      <w:r>
-        <w:rPr>
-          <w:rFonts w:ascii="Calibri" w:hAnsi="Calibri" w:cs="Calibri"/>
-          <w:noProof/>
-        </w:rPr>
-        <w:lastRenderedPageBreak/>
-        <w:t>doi:10.1371/journal.pone.0109126.</w:t>
+        <w:t xml:space="preserve"> 9, e109126. doi:10.1371/journal.pone.0109126.</w:t>
       </w:r>
     </w:p>
     <w:p>
@@ -2449,6 +3039,7 @@
           <w:rFonts w:ascii="Calibri" w:hAnsi="Calibri" w:cs="Calibri"/>
           <w:noProof/>
         </w:rPr>
+        <w:lastRenderedPageBreak/>
         <w:t xml:space="preserve">Bebber, D. P., Ramotowski, M. A. T., and Gurr, S. J. (2013). Crop pests and pathogens move polewards in a warming world. </w:t>
       </w:r>
       <w:r>
@@ -2861,15 +3452,7 @@
           <w:rFonts w:ascii="Calibri" w:hAnsi="Calibri" w:cs="Calibri"/>
           <w:noProof/>
         </w:rPr>
-        <w:t xml:space="preserve">) volatile and </w:t>
-      </w:r>
-      <w:r>
-        <w:rPr>
-          <w:rFonts w:ascii="Calibri" w:hAnsi="Calibri" w:cs="Calibri"/>
-          <w:noProof/>
-        </w:rPr>
-        <w:lastRenderedPageBreak/>
-        <w:t xml:space="preserve">non-volatile metabolites. </w:t>
+        <w:t xml:space="preserve">) volatile and non-volatile metabolites. </w:t>
       </w:r>
       <w:r>
         <w:rPr>
@@ -2986,7 +3569,17 @@
           <w:iCs/>
           <w:noProof/>
         </w:rPr>
-        <w:t>Glob. Chang. Biol.</w:t>
+        <w:t xml:space="preserve">Glob. </w:t>
+      </w:r>
+      <w:r>
+        <w:rPr>
+          <w:rFonts w:ascii="Calibri" w:hAnsi="Calibri" w:cs="Calibri"/>
+          <w:i/>
+          <w:iCs/>
+          <w:noProof/>
+        </w:rPr>
+        <w:lastRenderedPageBreak/>
+        <w:t>Chang. Biol.</w:t>
       </w:r>
       <w:r>
         <w:rPr>
@@ -3079,6 +3672,23 @@
       <w:r>
         <w:fldChar w:fldCharType="end"/>
       </w:r>
+    </w:p>
+    <w:p>
+      <w:pPr>
+        <w:widowControl w:val="0"/>
+        <w:autoSpaceDE w:val="0"/>
+        <w:autoSpaceDN w:val="0"/>
+        <w:adjustRightInd w:val="0"/>
+        <w:ind w:left="480" w:hanging="480"/>
+      </w:pPr>
+    </w:p>
+    <w:p>
+      <w:pPr>
+        <w:widowControl w:val="0"/>
+        <w:autoSpaceDE w:val="0"/>
+        <w:autoSpaceDN w:val="0"/>
+        <w:adjustRightInd w:val="0"/>
+      </w:pPr>
     </w:p>
     <w:sectPr>
       <w:pgSz w:w="12240" w:h="15840"/>
@@ -3161,6 +3771,25 @@
       </w:r>
     </w:p>
   </w:comment>
+  <w:comment w:id="4" w:author="Scott, Eric R." w:date="2020-02-19T18:27:00Z" w:initials="SER">
+    <w:p>
+      <w:pPr>
+        <w:pStyle w:val="CommentText"/>
+      </w:pPr>
+      <w:r>
+        <w:rPr>
+          <w:rStyle w:val="CommentReference"/>
+        </w:rPr>
+        <w:annotationRef/>
+      </w:r>
+      <w:r>
+        <w:t xml:space="preserve">Introduce concept earlier on </w:t>
+      </w:r>
+      <w:r>
+        <w:t>in methods.</w:t>
+      </w:r>
+    </w:p>
+  </w:comment>
 </w:comments>
 </file>
 
@@ -3170,6 +3799,7 @@
   <w15:commentEx w15:paraId="5B41CE7D" w15:done="0"/>
   <w15:commentEx w15:paraId="29762857" w15:done="0"/>
   <w15:commentEx w15:paraId="148CC5E7" w15:done="0"/>
+  <w15:commentEx w15:paraId="1398EF44" w15:done="0"/>
 </w15:commentsEx>
 </file>
 
@@ -3179,6 +3809,7 @@
   <w16cid:commentId w16cid:paraId="5B41CE7D" w16cid:durableId="218F6F3D"/>
   <w16cid:commentId w16cid:paraId="29762857" w16cid:durableId="219B5100"/>
   <w16cid:commentId w16cid:paraId="148CC5E7" w16cid:durableId="218F743E"/>
+  <w16cid:commentId w16cid:paraId="1398EF44" w16cid:durableId="21F7FC8E"/>
 </w16cid:commentsIds>
 </file>
 
@@ -4120,7 +4751,7 @@
 </file>
 
 <file path=customXml/itemProps1.xml><?xml version="1.0" encoding="utf-8"?>
-<ds:datastoreItem xmlns:ds="http://schemas.openxmlformats.org/officeDocument/2006/customXml" ds:itemID="{71623738-27FA-DA46-BDB7-2E3C1CF526D1}">
+<ds:datastoreItem xmlns:ds="http://schemas.openxmlformats.org/officeDocument/2006/customXml" ds:itemID="{ECAB5147-375D-B645-A4E3-9C914457334D}">
   <ds:schemaRefs>
     <ds:schemaRef ds:uri="http://schemas.openxmlformats.org/officeDocument/2006/bibliography"/>
   </ds:schemaRefs>

</xml_diff>